<commit_message>
Dia 2, trabajo del proyecto
</commit_message>
<xml_diff>
--- a/Etica, Equidad y Trabajo en Equipo - Adriel Chaves - Daniel Cob.docx
+++ b/Etica, Equidad y Trabajo en Equipo - Adriel Chaves - Daniel Cob.docx
@@ -325,6 +325,101 @@
           <w:lang w:val="es-ES"/>
         </w:rPr>
         <w:t xml:space="preserve"> en una reunión de Discord.</w:t>
+      </w:r>
+    </w:p>
+    <w:p>
+      <w:pPr>
+        <w:rPr>
+          <w:rFonts w:ascii="Times New Roman" w:hAnsi="Times New Roman" w:cs="Times New Roman"/>
+          <w:sz w:val="24"/>
+          <w:szCs w:val="24"/>
+          <w:lang w:val="es-ES"/>
+        </w:rPr>
+      </w:pPr>
+      <w:r>
+        <w:rPr>
+          <w:rFonts w:ascii="Times New Roman" w:hAnsi="Times New Roman" w:cs="Times New Roman"/>
+          <w:b/>
+          <w:bCs/>
+          <w:sz w:val="24"/>
+          <w:szCs w:val="24"/>
+          <w:lang w:val="es-ES"/>
+        </w:rPr>
+        <w:t>Duración:</w:t>
+      </w:r>
+      <w:r>
+        <w:rPr>
+          <w:rFonts w:ascii="Times New Roman" w:hAnsi="Times New Roman" w:cs="Times New Roman"/>
+          <w:sz w:val="24"/>
+          <w:szCs w:val="24"/>
+          <w:lang w:val="es-ES"/>
+        </w:rPr>
+        <w:t xml:space="preserve"> 1 Hora</w:t>
+      </w:r>
+    </w:p>
+    <w:p>
+      <w:pPr>
+        <w:rPr>
+          <w:rFonts w:ascii="Times New Roman" w:hAnsi="Times New Roman" w:cs="Times New Roman"/>
+          <w:b/>
+          <w:bCs/>
+          <w:sz w:val="28"/>
+          <w:szCs w:val="28"/>
+          <w:lang w:val="es-ES"/>
+        </w:rPr>
+      </w:pPr>
+      <w:r>
+        <w:rPr>
+          <w:rFonts w:ascii="Times New Roman" w:hAnsi="Times New Roman" w:cs="Times New Roman"/>
+          <w:b/>
+          <w:bCs/>
+          <w:sz w:val="28"/>
+          <w:szCs w:val="28"/>
+          <w:lang w:val="es-ES"/>
+        </w:rPr>
+        <w:t xml:space="preserve">Dia </w:t>
+      </w:r>
+      <w:r>
+        <w:rPr>
+          <w:rFonts w:ascii="Times New Roman" w:hAnsi="Times New Roman" w:cs="Times New Roman"/>
+          <w:b/>
+          <w:bCs/>
+          <w:sz w:val="28"/>
+          <w:szCs w:val="28"/>
+          <w:lang w:val="es-ES"/>
+        </w:rPr>
+        <w:t>7</w:t>
+      </w:r>
+      <w:r>
+        <w:rPr>
+          <w:rFonts w:ascii="Times New Roman" w:hAnsi="Times New Roman" w:cs="Times New Roman"/>
+          <w:b/>
+          <w:bCs/>
+          <w:sz w:val="28"/>
+          <w:szCs w:val="28"/>
+          <w:lang w:val="es-ES"/>
+        </w:rPr>
+        <w:t xml:space="preserve"> de junio del 2021:</w:t>
+      </w:r>
+    </w:p>
+    <w:p>
+      <w:pPr>
+        <w:ind w:firstLine="708"/>
+        <w:rPr>
+          <w:rFonts w:ascii="Times New Roman" w:hAnsi="Times New Roman" w:cs="Times New Roman"/>
+          <w:sz w:val="24"/>
+          <w:szCs w:val="24"/>
+          <w:lang w:val="es-ES"/>
+        </w:rPr>
+      </w:pPr>
+      <w:r>
+        <w:rPr>
+          <w:rFonts w:ascii="Times New Roman" w:hAnsi="Times New Roman" w:cs="Times New Roman"/>
+          <w:sz w:val="24"/>
+          <w:szCs w:val="24"/>
+          <w:lang w:val="es-ES"/>
+        </w:rPr>
+        <w:t>Nos vamos a poner de acuerdo para tener una idea principal de como vamos a ir trabajando el proyecto a futuro. La reunión se realizo en Discord.</w:t>
       </w:r>
     </w:p>
     <w:p>

</xml_diff>

<commit_message>
Dia 2, Hora arreglada
</commit_message>
<xml_diff>
--- a/Etica, Equidad y Trabajo en Equipo - Adriel Chaves - Daniel Cob.docx
+++ b/Etica, Equidad y Trabajo en Equipo - Adriel Chaves - Daniel Cob.docx
@@ -450,6 +450,15 @@
           <w:lang w:val="es-ES"/>
         </w:rPr>
         <w:t xml:space="preserve"> 1 Hora</w:t>
+      </w:r>
+      <w:r>
+        <w:rPr>
+          <w:rFonts w:ascii="Times New Roman" w:hAnsi="Times New Roman" w:cs="Times New Roman"/>
+          <w:sz w:val="24"/>
+          <w:szCs w:val="24"/>
+          <w:lang w:val="es-ES"/>
+        </w:rPr>
+        <w:t xml:space="preserve"> y 30 minutos</w:t>
       </w:r>
     </w:p>
     <w:p>

</xml_diff>